<commit_message>
fix work1 and create work2
</commit_message>
<xml_diff>
--- a/Work#1/Task_1/Task_1.docx
+++ b/Work#1/Task_1/Task_1.docx
@@ -13,6 +13,17 @@
     </w:p>
     <w:p>
       <w:pPr>
+        <w:pStyle w:val="2"/>
+        <w:jc w:val="center"/>
+      </w:pPr>
+      <w:r>
+        <w:t>Урок 1. Искусственный интеллект. Обзор</w:t>
+      </w:r>
+      <w:bookmarkStart w:id="0" w:name="_GoBack"/>
+      <w:bookmarkEnd w:id="0"/>
+    </w:p>
+    <w:p>
+      <w:pPr>
         <w:jc w:val="center"/>
         <w:rPr>
           <w:b/>
@@ -171,8 +182,6 @@
         </w:rPr>
         <w:t>: Искусственный интеллект в здравоохранении</w:t>
       </w:r>
-      <w:bookmarkStart w:id="0" w:name="_GoBack"/>
-      <w:bookmarkEnd w:id="0"/>
     </w:p>
     <w:p>
       <w:pPr>
@@ -5235,6 +5244,29 @@
       <w:lang w:eastAsia="ru-RU"/>
     </w:rPr>
   </w:style>
+  <w:style w:type="paragraph" w:styleId="3">
+    <w:name w:val="heading 3"/>
+    <w:basedOn w:val="a"/>
+    <w:next w:val="a"/>
+    <w:link w:val="30"/>
+    <w:uiPriority w:val="9"/>
+    <w:semiHidden/>
+    <w:unhideWhenUsed/>
+    <w:qFormat/>
+    <w:rsid w:val="00CB0CAB"/>
+    <w:pPr>
+      <w:keepNext/>
+      <w:keepLines/>
+      <w:spacing w:before="40" w:after="0"/>
+      <w:outlineLvl w:val="2"/>
+    </w:pPr>
+    <w:rPr>
+      <w:rFonts w:asciiTheme="majorHAnsi" w:eastAsiaTheme="majorEastAsia" w:hAnsiTheme="majorHAnsi" w:cstheme="majorBidi"/>
+      <w:color w:val="1F3763" w:themeColor="accent1" w:themeShade="7F"/>
+      <w:sz w:val="24"/>
+      <w:szCs w:val="24"/>
+    </w:rPr>
+  </w:style>
   <w:style w:type="character" w:default="1" w:styleId="a0">
     <w:name w:val="Default Paragraph Font"/>
     <w:uiPriority w:val="1"/>
@@ -5338,6 +5370,20 @@
     <w:rPr>
       <w:color w:val="954F72" w:themeColor="followedHyperlink"/>
       <w:u w:val="single"/>
+    </w:rPr>
+  </w:style>
+  <w:style w:type="character" w:customStyle="1" w:styleId="30">
+    <w:name w:val="Заголовок 3 Знак"/>
+    <w:basedOn w:val="a0"/>
+    <w:link w:val="3"/>
+    <w:uiPriority w:val="9"/>
+    <w:semiHidden/>
+    <w:rsid w:val="00CB0CAB"/>
+    <w:rPr>
+      <w:rFonts w:asciiTheme="majorHAnsi" w:eastAsiaTheme="majorEastAsia" w:hAnsiTheme="majorHAnsi" w:cstheme="majorBidi"/>
+      <w:color w:val="1F3763" w:themeColor="accent1" w:themeShade="7F"/>
+      <w:sz w:val="24"/>
+      <w:szCs w:val="24"/>
     </w:rPr>
   </w:style>
 </w:styles>

</xml_diff>